<commit_message>
Fixed some documents issues
</commit_message>
<xml_diff>
--- a/Documents/Activity Diagram.docx
+++ b/Documents/Activity Diagram.docx
@@ -733,18 +733,18 @@
           <w:lang w:eastAsia="ru-RU"/>
         </w:rPr>
         <w:drawing>
-          <wp:anchor distT="0" distB="0" distL="114300" distR="114300" simplePos="0" relativeHeight="251665408" behindDoc="0" locked="0" layoutInCell="1" allowOverlap="1" wp14:anchorId="1580CB66" wp14:editId="0907BA56">
+          <wp:anchor distT="0" distB="0" distL="114300" distR="114300" simplePos="0" relativeHeight="251665408" behindDoc="0" locked="0" layoutInCell="1" allowOverlap="1" wp14:anchorId="0CD994FD" wp14:editId="12357086">
             <wp:simplePos x="0" y="0"/>
-            <wp:positionH relativeFrom="margin">
+            <wp:positionH relativeFrom="page">
               <wp:align>left</wp:align>
             </wp:positionH>
             <wp:positionV relativeFrom="paragraph">
-              <wp:posOffset>5062427</wp:posOffset>
+              <wp:posOffset>5194300</wp:posOffset>
             </wp:positionV>
-            <wp:extent cx="5940425" cy="3966763"/>
+            <wp:extent cx="7902575" cy="3030220"/>
             <wp:effectExtent l="0" t="0" r="0" b="0"/>
             <wp:wrapTopAndBottom/>
-            <wp:docPr id="6" name="Рисунок 6"/>
+            <wp:docPr id="9" name="Рисунок 9"/>
             <wp:cNvGraphicFramePr>
               <a:graphicFrameLocks xmlns:a="http://schemas.openxmlformats.org/drawingml/2006/main" noChangeAspect="1"/>
             </wp:cNvGraphicFramePr>
@@ -773,7 +773,7 @@
                   <pic:spPr bwMode="auto">
                     <a:xfrm>
                       <a:off x="0" y="0"/>
-                      <a:ext cx="5940425" cy="3966763"/>
+                      <a:ext cx="7902575" cy="3030220"/>
                     </a:xfrm>
                     <a:prstGeom prst="rect">
                       <a:avLst/>
@@ -786,6 +786,12 @@
                 </pic:pic>
               </a:graphicData>
             </a:graphic>
+            <wp14:sizeRelH relativeFrom="margin">
+              <wp14:pctWidth>0</wp14:pctWidth>
+            </wp14:sizeRelH>
+            <wp14:sizeRelV relativeFrom="margin">
+              <wp14:pctHeight>0</wp14:pctHeight>
+            </wp14:sizeRelV>
           </wp:anchor>
         </w:drawing>
       </w:r>

</xml_diff>